<commit_message>
Avance ejercicios estadistica y apuntes ML
</commit_message>
<xml_diff>
--- a/1.Apuntes/IA - Resumen.docx
+++ b/1.Apuntes/IA - Resumen.docx
@@ -868,6 +868,7 @@
           <w:lang w:val="en-US"/>
         </w:rPr>
       </w:pPr>
+      <w:proofErr w:type="spellStart"/>
       <w:r>
         <w:rPr>
           <w:b/>
@@ -875,6 +876,7 @@
         </w:rPr>
         <w:t>Perceptrons</w:t>
       </w:r>
+      <w:proofErr w:type="spellEnd"/>
       <w:r>
         <w:rPr>
           <w:lang w:val="en-US"/>
@@ -1527,7 +1529,15 @@
     </w:p>
     <w:p>
       <w:r>
-        <w:t>Las features son los valores constantes.</w:t>
+        <w:t xml:space="preserve">Las </w:t>
+      </w:r>
+      <w:proofErr w:type="spellStart"/>
+      <w:r>
+        <w:t>features</w:t>
+      </w:r>
+      <w:proofErr w:type="spellEnd"/>
+      <w:r>
+        <w:t xml:space="preserve"> son los valores constantes.</w:t>
       </w:r>
     </w:p>
     <w:p>
@@ -1653,13 +1663,29 @@
         <w:t>normales</w:t>
       </w:r>
       <w:r>
-        <w:t xml:space="preserve"> debemos usar el test de Kolmogorov-Smirnov. </w:t>
+        <w:t xml:space="preserve"> debemos usar el test de </w:t>
+      </w:r>
+      <w:proofErr w:type="spellStart"/>
+      <w:r>
+        <w:t>Kolmogorov-Smirnov</w:t>
+      </w:r>
+      <w:proofErr w:type="spellEnd"/>
+      <w:r>
+        <w:t xml:space="preserve">. </w:t>
       </w:r>
     </w:p>
     <w:p/>
     <w:p>
       <w:r>
-        <w:t xml:space="preserve">Si no cumplimos estas características para realizar la estandarización, se puede realizar un reescalado, </w:t>
+        <w:t xml:space="preserve">Si no cumplimos estas características para realizar la estandarización, se puede realizar un </w:t>
+      </w:r>
+      <w:proofErr w:type="spellStart"/>
+      <w:r>
+        <w:t>reescalado</w:t>
+      </w:r>
+      <w:proofErr w:type="spellEnd"/>
+      <w:r>
+        <w:t xml:space="preserve">, </w:t>
       </w:r>
       <w:r>
         <w:t>es decir una regla de tres (</w:t>
@@ -1700,6 +1726,7 @@
       <w:r>
         <w:t xml:space="preserve"> si nuestros datos no son lineales, podemos tener un mínimo con mucha desviación típica de los datos centrales y con los máximos iguales, para eso tenemos el </w:t>
       </w:r>
+      <w:proofErr w:type="spellStart"/>
       <w:r>
         <w:rPr>
           <w:b/>
@@ -1721,6 +1748,7 @@
         </w:rPr>
         <w:t>scaler</w:t>
       </w:r>
+      <w:proofErr w:type="spellEnd"/>
       <w:r>
         <w:t xml:space="preserve">. </w:t>
       </w:r>
@@ -1731,7 +1759,10 @@
         <w:pStyle w:val="Heading3"/>
       </w:pPr>
       <w:r>
-        <w:t xml:space="preserve">Discretizacion </w:t>
+        <w:t>Discretización</w:t>
+      </w:r>
+      <w:r>
+        <w:t xml:space="preserve"> </w:t>
       </w:r>
     </w:p>
     <w:p>
@@ -1752,7 +1783,15 @@
         <w:t>decir,</w:t>
       </w:r>
       <w:r>
-        <w:t xml:space="preserve"> clasificamos los datos en ciertas labels.</w:t>
+        <w:t xml:space="preserve"> clasificamos los datos en ciertas </w:t>
+      </w:r>
+      <w:proofErr w:type="spellStart"/>
+      <w:r>
+        <w:t>labels</w:t>
+      </w:r>
+      <w:proofErr w:type="spellEnd"/>
+      <w:r>
+        <w:t>.</w:t>
       </w:r>
     </w:p>
     <w:p/>
@@ -1807,6 +1846,384 @@
       </w:r>
     </w:p>
     <w:p>
+      <w:pPr>
+        <w:pStyle w:val="Heading2"/>
+      </w:pPr>
+      <w:r>
+        <w:lastRenderedPageBreak/>
+        <w:t>Procesamiento de datos</w:t>
+      </w:r>
+    </w:p>
+    <w:p>
+      <w:r>
+        <w:t>Se divide en distintas fases</w:t>
+      </w:r>
+      <w:r>
+        <w:t>:</w:t>
+      </w:r>
+    </w:p>
+    <w:p>
+      <w:r>
+        <w:rPr>
+          <w:noProof/>
+        </w:rPr>
+        <w:drawing>
+          <wp:inline distT="0" distB="0" distL="0" distR="0" wp14:anchorId="2AD441FE" wp14:editId="00DA17BB">
+            <wp:extent cx="5400040" cy="2753995"/>
+            <wp:effectExtent l="0" t="0" r="0" b="8255"/>
+            <wp:docPr id="7" name="Picture 7"/>
+            <wp:cNvGraphicFramePr>
+              <a:graphicFrameLocks xmlns:a="http://schemas.openxmlformats.org/drawingml/2006/main" noChangeAspect="1"/>
+            </wp:cNvGraphicFramePr>
+            <a:graphic xmlns:a="http://schemas.openxmlformats.org/drawingml/2006/main">
+              <a:graphicData uri="http://schemas.openxmlformats.org/drawingml/2006/picture">
+                <pic:pic xmlns:pic="http://schemas.openxmlformats.org/drawingml/2006/picture">
+                  <pic:nvPicPr>
+                    <pic:cNvPr id="1" name=""/>
+                    <pic:cNvPicPr/>
+                  </pic:nvPicPr>
+                  <pic:blipFill>
+                    <a:blip r:embed="rId14"/>
+                    <a:stretch>
+                      <a:fillRect/>
+                    </a:stretch>
+                  </pic:blipFill>
+                  <pic:spPr>
+                    <a:xfrm>
+                      <a:off x="0" y="0"/>
+                      <a:ext cx="5400040" cy="2753995"/>
+                    </a:xfrm>
+                    <a:prstGeom prst="rect">
+                      <a:avLst/>
+                    </a:prstGeom>
+                  </pic:spPr>
+                </pic:pic>
+              </a:graphicData>
+            </a:graphic>
+          </wp:inline>
+        </w:drawing>
+      </w:r>
+    </w:p>
+    <w:p>
+      <w:r>
+        <w:rPr>
+          <w:noProof/>
+        </w:rPr>
+        <w:drawing>
+          <wp:inline distT="0" distB="0" distL="0" distR="0" wp14:anchorId="238714B6" wp14:editId="13E47ECE">
+            <wp:extent cx="5400040" cy="2908935"/>
+            <wp:effectExtent l="0" t="0" r="0" b="5715"/>
+            <wp:docPr id="8" name="Picture 8"/>
+            <wp:cNvGraphicFramePr>
+              <a:graphicFrameLocks xmlns:a="http://schemas.openxmlformats.org/drawingml/2006/main" noChangeAspect="1"/>
+            </wp:cNvGraphicFramePr>
+            <a:graphic xmlns:a="http://schemas.openxmlformats.org/drawingml/2006/main">
+              <a:graphicData uri="http://schemas.openxmlformats.org/drawingml/2006/picture">
+                <pic:pic xmlns:pic="http://schemas.openxmlformats.org/drawingml/2006/picture">
+                  <pic:nvPicPr>
+                    <pic:cNvPr id="1" name=""/>
+                    <pic:cNvPicPr/>
+                  </pic:nvPicPr>
+                  <pic:blipFill>
+                    <a:blip r:embed="rId15"/>
+                    <a:stretch>
+                      <a:fillRect/>
+                    </a:stretch>
+                  </pic:blipFill>
+                  <pic:spPr>
+                    <a:xfrm>
+                      <a:off x="0" y="0"/>
+                      <a:ext cx="5400040" cy="2908935"/>
+                    </a:xfrm>
+                    <a:prstGeom prst="rect">
+                      <a:avLst/>
+                    </a:prstGeom>
+                  </pic:spPr>
+                </pic:pic>
+              </a:graphicData>
+            </a:graphic>
+          </wp:inline>
+        </w:drawing>
+      </w:r>
+    </w:p>
+    <w:p>
+      <w:r>
+        <w:t xml:space="preserve">La imputación de valores </w:t>
+      </w:r>
+      <w:proofErr w:type="spellStart"/>
+      <w:r>
+        <w:t>perdidios</w:t>
+      </w:r>
+      <w:proofErr w:type="spellEnd"/>
+      <w:r>
+        <w:t>, tenemos tres formas de enfrentarnos a los huevos en los datos:</w:t>
+      </w:r>
+    </w:p>
+    <w:p>
+      <w:pPr>
+        <w:pStyle w:val="ListParagraph"/>
+        <w:numPr>
+          <w:ilvl w:val="0"/>
+          <w:numId w:val="10"/>
+        </w:numPr>
+      </w:pPr>
+      <w:r>
+        <w:t xml:space="preserve">Si falta algún valor de alguna de sus variables, eliminar la fila, esto obviamente es demasiado drástico, debido a que </w:t>
+      </w:r>
+      <w:r>
+        <w:t>cada dato cuenta y puede ser un dato mayor</w:t>
+      </w:r>
+    </w:p>
+    <w:p>
+      <w:pPr>
+        <w:pStyle w:val="ListParagraph"/>
+        <w:numPr>
+          <w:ilvl w:val="0"/>
+          <w:numId w:val="10"/>
+        </w:numPr>
+      </w:pPr>
+      <w:r>
+        <w:t>En imputación de valores perdidos, intentaremos recomponer los datos para dejar de tener el hueco.</w:t>
+      </w:r>
+    </w:p>
+    <w:p/>
+    <w:p>
+      <w:r>
+        <w:t>En el tratamiento de datos atípicos se debe tomar la decisión de eliminarlos o dejarlos, si decidimos dejarlos el modelo no va a ser capaz de generalizar, el cuál es el objetivo final de ML.</w:t>
+      </w:r>
+    </w:p>
+    <w:p>
+      <w:pPr>
+        <w:pStyle w:val="Heading3"/>
+      </w:pPr>
+      <w:r>
+        <w:lastRenderedPageBreak/>
+        <w:t>Ingeniería de características</w:t>
+      </w:r>
+    </w:p>
+    <w:p>
+      <w:r>
+        <w:t xml:space="preserve">Es el proceso de inventarnos nuevas variables, </w:t>
+      </w:r>
+      <w:r>
+        <w:t>nuevas columnas</w:t>
+      </w:r>
+      <w:r>
+        <w:t>, con el dataset que ya tenemos, para así enriquecerlo, teniendo en cuenta que las transformaciones lineales no suelen aportar mucho, como por ejemplo tener, unidades y precio por unidad y saber cual es el costo total.</w:t>
+      </w:r>
+    </w:p>
+    <w:p>
+      <w:pPr>
+        <w:pStyle w:val="Heading3"/>
+        <w:rPr>
+          <w:lang w:val="en-US"/>
+        </w:rPr>
+      </w:pPr>
+      <w:r>
+        <w:rPr>
+          <w:lang w:val="en-US"/>
+        </w:rPr>
+        <w:t>One hot encoding</w:t>
+      </w:r>
+    </w:p>
+    <w:p>
+      <w:r>
+        <w:t xml:space="preserve">Se basa en transformar </w:t>
+      </w:r>
+      <w:r>
+        <w:t>una serie de variables en características, por una serie de 0s y 1s para evitar dar más peso a unas variables que ha otras.</w:t>
+      </w:r>
+    </w:p>
+    <w:p>
+      <w:pPr>
+        <w:pStyle w:val="Heading3"/>
+        <w:rPr>
+          <w:lang w:val="en-US"/>
+        </w:rPr>
+      </w:pPr>
+      <w:r>
+        <w:rPr>
+          <w:noProof/>
+        </w:rPr>
+        <w:drawing>
+          <wp:inline distT="0" distB="0" distL="0" distR="0" wp14:anchorId="60EBB49F" wp14:editId="4AC83AB2">
+            <wp:extent cx="5400040" cy="2624455"/>
+            <wp:effectExtent l="0" t="0" r="0" b="4445"/>
+            <wp:docPr id="9" name="Picture 9"/>
+            <wp:cNvGraphicFramePr>
+              <a:graphicFrameLocks xmlns:a="http://schemas.openxmlformats.org/drawingml/2006/main" noChangeAspect="1"/>
+            </wp:cNvGraphicFramePr>
+            <a:graphic xmlns:a="http://schemas.openxmlformats.org/drawingml/2006/main">
+              <a:graphicData uri="http://schemas.openxmlformats.org/drawingml/2006/picture">
+                <pic:pic xmlns:pic="http://schemas.openxmlformats.org/drawingml/2006/picture">
+                  <pic:nvPicPr>
+                    <pic:cNvPr id="1" name=""/>
+                    <pic:cNvPicPr/>
+                  </pic:nvPicPr>
+                  <pic:blipFill>
+                    <a:blip r:embed="rId16"/>
+                    <a:stretch>
+                      <a:fillRect/>
+                    </a:stretch>
+                  </pic:blipFill>
+                  <pic:spPr>
+                    <a:xfrm>
+                      <a:off x="0" y="0"/>
+                      <a:ext cx="5400040" cy="2624455"/>
+                    </a:xfrm>
+                    <a:prstGeom prst="rect">
+                      <a:avLst/>
+                    </a:prstGeom>
+                  </pic:spPr>
+                </pic:pic>
+              </a:graphicData>
+            </a:graphic>
+          </wp:inline>
+        </w:drawing>
+      </w:r>
+    </w:p>
+    <w:p>
+      <w:pPr>
+        <w:rPr>
+          <w:lang w:val="en-US"/>
+        </w:rPr>
+      </w:pPr>
+    </w:p>
+    <w:p>
+      <w:pPr>
+        <w:pStyle w:val="Heading3"/>
+        <w:rPr>
+          <w:lang w:val="en-US"/>
+        </w:rPr>
+      </w:pPr>
+      <w:r>
+        <w:rPr>
+          <w:lang w:val="en-US"/>
+        </w:rPr>
+        <w:t>Overfitting</w:t>
+      </w:r>
+    </w:p>
+    <w:p>
+      <w:r>
+        <w:t>El overfitting es lo que sucede cuando nuestro proceso se empieza a aprender de memoria el dataset, a poco que le preguntes una cosa ligeramente distinta a lo aprendido, no sabrá solucionarlo.</w:t>
+      </w:r>
+    </w:p>
+    <w:p>
+      <w:pPr>
+        <w:rPr>
+          <w:lang w:val="en-US"/>
+        </w:rPr>
+      </w:pPr>
+      <w:r>
+        <w:rPr>
+          <w:noProof/>
+        </w:rPr>
+        <w:drawing>
+          <wp:inline distT="0" distB="0" distL="0" distR="0" wp14:anchorId="36800161" wp14:editId="1C6E2A2F">
+            <wp:extent cx="4286114" cy="3145536"/>
+            <wp:effectExtent l="0" t="0" r="635" b="0"/>
+            <wp:docPr id="10" name="Picture 10"/>
+            <wp:cNvGraphicFramePr>
+              <a:graphicFrameLocks xmlns:a="http://schemas.openxmlformats.org/drawingml/2006/main" noChangeAspect="1"/>
+            </wp:cNvGraphicFramePr>
+            <a:graphic xmlns:a="http://schemas.openxmlformats.org/drawingml/2006/main">
+              <a:graphicData uri="http://schemas.openxmlformats.org/drawingml/2006/picture">
+                <pic:pic xmlns:pic="http://schemas.openxmlformats.org/drawingml/2006/picture">
+                  <pic:nvPicPr>
+                    <pic:cNvPr id="1" name=""/>
+                    <pic:cNvPicPr/>
+                  </pic:nvPicPr>
+                  <pic:blipFill>
+                    <a:blip r:embed="rId17"/>
+                    <a:stretch>
+                      <a:fillRect/>
+                    </a:stretch>
+                  </pic:blipFill>
+                  <pic:spPr>
+                    <a:xfrm>
+                      <a:off x="0" y="0"/>
+                      <a:ext cx="4292116" cy="3149941"/>
+                    </a:xfrm>
+                    <a:prstGeom prst="rect">
+                      <a:avLst/>
+                    </a:prstGeom>
+                  </pic:spPr>
+                </pic:pic>
+              </a:graphicData>
+            </a:graphic>
+          </wp:inline>
+        </w:drawing>
+      </w:r>
+      <w:r>
+        <w:rPr>
+          <w:lang w:val="en-US"/>
+        </w:rPr>
+        <w:t xml:space="preserve"> </w:t>
+      </w:r>
+    </w:p>
+    <w:p>
+      <w:r>
+        <w:lastRenderedPageBreak/>
+        <w:t>Podremos detectarlo porque, el modelo ya entrenado obviamente tendrá un error muy bajo si le preguntamos sobre el dataset que ha aprendido, para identificar el overfitting lo pasaremos a un conjunto de datos tipo test, para ver si está generalizando o no. Si el error es bajo en entrenamiento y alto en test, tenemos problemas de overfitting.</w:t>
+      </w:r>
+    </w:p>
+    <w:p>
+      <w:r>
+        <w:rPr>
+          <w:noProof/>
+        </w:rPr>
+        <w:drawing>
+          <wp:inline distT="0" distB="0" distL="0" distR="0" wp14:anchorId="0B3A4A94" wp14:editId="564BD539">
+            <wp:extent cx="4791075" cy="1847850"/>
+            <wp:effectExtent l="0" t="0" r="9525" b="0"/>
+            <wp:docPr id="11" name="Picture 11"/>
+            <wp:cNvGraphicFramePr>
+              <a:graphicFrameLocks xmlns:a="http://schemas.openxmlformats.org/drawingml/2006/main" noChangeAspect="1"/>
+            </wp:cNvGraphicFramePr>
+            <a:graphic xmlns:a="http://schemas.openxmlformats.org/drawingml/2006/main">
+              <a:graphicData uri="http://schemas.openxmlformats.org/drawingml/2006/picture">
+                <pic:pic xmlns:pic="http://schemas.openxmlformats.org/drawingml/2006/picture">
+                  <pic:nvPicPr>
+                    <pic:cNvPr id="1" name=""/>
+                    <pic:cNvPicPr/>
+                  </pic:nvPicPr>
+                  <pic:blipFill>
+                    <a:blip r:embed="rId18"/>
+                    <a:stretch>
+                      <a:fillRect/>
+                    </a:stretch>
+                  </pic:blipFill>
+                  <pic:spPr>
+                    <a:xfrm>
+                      <a:off x="0" y="0"/>
+                      <a:ext cx="4791075" cy="1847850"/>
+                    </a:xfrm>
+                    <a:prstGeom prst="rect">
+                      <a:avLst/>
+                    </a:prstGeom>
+                  </pic:spPr>
+                </pic:pic>
+              </a:graphicData>
+            </a:graphic>
+          </wp:inline>
+        </w:drawing>
+      </w:r>
+    </w:p>
+    <w:p>
+      <w:pPr>
+        <w:pStyle w:val="Heading3"/>
+      </w:pPr>
+      <w:r>
+        <w:t>Regresión lineal</w:t>
+      </w:r>
+    </w:p>
+    <w:p>
+      <w:r>
+        <w:t>De manera sencilla, intenta pasar con una línea por la mayoría de puntos.</w:t>
+      </w:r>
+    </w:p>
+    <w:p/>
+    <w:p>
       <w:r>
         <w:br w:type="page"/>
       </w:r>
@@ -1832,7 +2249,7 @@
           <w:lang w:val="en-US"/>
         </w:rPr>
       </w:pPr>
-      <w:hyperlink r:id="rId14" w:history="1">
+      <w:hyperlink r:id="rId19" w:history="1">
         <w:r>
           <w:rPr>
             <w:rStyle w:val="Hyperlink"/>
@@ -1848,7 +2265,7 @@
           <w:lang w:val="en-US"/>
         </w:rPr>
       </w:pPr>
-      <w:hyperlink r:id="rId15" w:history="1">
+      <w:hyperlink r:id="rId20" w:history="1">
         <w:r>
           <w:rPr>
             <w:rStyle w:val="Hyperlink"/>
@@ -2225,6 +2642,119 @@
     </w:lvl>
   </w:abstractNum>
   <w:abstractNum w:abstractNumId="2" w15:restartNumberingAfterBreak="0">
+    <w:nsid w:val="3AF763BF"/>
+    <w:multiLevelType w:val="hybridMultilevel"/>
+    <w:tmpl w:val="BCE04F1C"/>
+    <w:lvl w:ilvl="0" w:tplc="0C0A0001">
+      <w:start w:val="1"/>
+      <w:numFmt w:val="bullet"/>
+      <w:lvlText w:val=""/>
+      <w:lvlJc w:val="left"/>
+      <w:pPr>
+        <w:ind w:left="720" w:hanging="360"/>
+      </w:pPr>
+      <w:rPr>
+        <w:rFonts w:ascii="Symbol" w:hAnsi="Symbol" w:hint="default"/>
+      </w:rPr>
+    </w:lvl>
+    <w:lvl w:ilvl="1" w:tplc="0C0A0003" w:tentative="1">
+      <w:start w:val="1"/>
+      <w:numFmt w:val="bullet"/>
+      <w:lvlText w:val="o"/>
+      <w:lvlJc w:val="left"/>
+      <w:pPr>
+        <w:ind w:left="1440" w:hanging="360"/>
+      </w:pPr>
+      <w:rPr>
+        <w:rFonts w:ascii="Courier New" w:hAnsi="Courier New" w:cs="Courier New" w:hint="default"/>
+      </w:rPr>
+    </w:lvl>
+    <w:lvl w:ilvl="2" w:tplc="0C0A0005" w:tentative="1">
+      <w:start w:val="1"/>
+      <w:numFmt w:val="bullet"/>
+      <w:lvlText w:val=""/>
+      <w:lvlJc w:val="left"/>
+      <w:pPr>
+        <w:ind w:left="2160" w:hanging="360"/>
+      </w:pPr>
+      <w:rPr>
+        <w:rFonts w:ascii="Wingdings" w:hAnsi="Wingdings" w:hint="default"/>
+      </w:rPr>
+    </w:lvl>
+    <w:lvl w:ilvl="3" w:tplc="0C0A0001" w:tentative="1">
+      <w:start w:val="1"/>
+      <w:numFmt w:val="bullet"/>
+      <w:lvlText w:val=""/>
+      <w:lvlJc w:val="left"/>
+      <w:pPr>
+        <w:ind w:left="2880" w:hanging="360"/>
+      </w:pPr>
+      <w:rPr>
+        <w:rFonts w:ascii="Symbol" w:hAnsi="Symbol" w:hint="default"/>
+      </w:rPr>
+    </w:lvl>
+    <w:lvl w:ilvl="4" w:tplc="0C0A0003" w:tentative="1">
+      <w:start w:val="1"/>
+      <w:numFmt w:val="bullet"/>
+      <w:lvlText w:val="o"/>
+      <w:lvlJc w:val="left"/>
+      <w:pPr>
+        <w:ind w:left="3600" w:hanging="360"/>
+      </w:pPr>
+      <w:rPr>
+        <w:rFonts w:ascii="Courier New" w:hAnsi="Courier New" w:cs="Courier New" w:hint="default"/>
+      </w:rPr>
+    </w:lvl>
+    <w:lvl w:ilvl="5" w:tplc="0C0A0005" w:tentative="1">
+      <w:start w:val="1"/>
+      <w:numFmt w:val="bullet"/>
+      <w:lvlText w:val=""/>
+      <w:lvlJc w:val="left"/>
+      <w:pPr>
+        <w:ind w:left="4320" w:hanging="360"/>
+      </w:pPr>
+      <w:rPr>
+        <w:rFonts w:ascii="Wingdings" w:hAnsi="Wingdings" w:hint="default"/>
+      </w:rPr>
+    </w:lvl>
+    <w:lvl w:ilvl="6" w:tplc="0C0A0001" w:tentative="1">
+      <w:start w:val="1"/>
+      <w:numFmt w:val="bullet"/>
+      <w:lvlText w:val=""/>
+      <w:lvlJc w:val="left"/>
+      <w:pPr>
+        <w:ind w:left="5040" w:hanging="360"/>
+      </w:pPr>
+      <w:rPr>
+        <w:rFonts w:ascii="Symbol" w:hAnsi="Symbol" w:hint="default"/>
+      </w:rPr>
+    </w:lvl>
+    <w:lvl w:ilvl="7" w:tplc="0C0A0003" w:tentative="1">
+      <w:start w:val="1"/>
+      <w:numFmt w:val="bullet"/>
+      <w:lvlText w:val="o"/>
+      <w:lvlJc w:val="left"/>
+      <w:pPr>
+        <w:ind w:left="5760" w:hanging="360"/>
+      </w:pPr>
+      <w:rPr>
+        <w:rFonts w:ascii="Courier New" w:hAnsi="Courier New" w:cs="Courier New" w:hint="default"/>
+      </w:rPr>
+    </w:lvl>
+    <w:lvl w:ilvl="8" w:tplc="0C0A0005" w:tentative="1">
+      <w:start w:val="1"/>
+      <w:numFmt w:val="bullet"/>
+      <w:lvlText w:val=""/>
+      <w:lvlJc w:val="left"/>
+      <w:pPr>
+        <w:ind w:left="6480" w:hanging="360"/>
+      </w:pPr>
+      <w:rPr>
+        <w:rFonts w:ascii="Wingdings" w:hAnsi="Wingdings" w:hint="default"/>
+      </w:rPr>
+    </w:lvl>
+  </w:abstractNum>
+  <w:abstractNum w:abstractNumId="3" w15:restartNumberingAfterBreak="0">
     <w:nsid w:val="3DAF246F"/>
     <w:multiLevelType w:val="hybridMultilevel"/>
     <w:tmpl w:val="EAA69D44"/>
@@ -2337,7 +2867,7 @@
       </w:rPr>
     </w:lvl>
   </w:abstractNum>
-  <w:abstractNum w:abstractNumId="3" w15:restartNumberingAfterBreak="0">
+  <w:abstractNum w:abstractNumId="4" w15:restartNumberingAfterBreak="0">
     <w:nsid w:val="3FCE0919"/>
     <w:multiLevelType w:val="hybridMultilevel"/>
     <w:tmpl w:val="4C7458F6"/>
@@ -2450,7 +2980,7 @@
       </w:rPr>
     </w:lvl>
   </w:abstractNum>
-  <w:abstractNum w:abstractNumId="4" w15:restartNumberingAfterBreak="0">
+  <w:abstractNum w:abstractNumId="5" w15:restartNumberingAfterBreak="0">
     <w:nsid w:val="4A4E64D5"/>
     <w:multiLevelType w:val="hybridMultilevel"/>
     <w:tmpl w:val="0C9AD4F4"/>
@@ -2563,7 +3093,7 @@
       </w:rPr>
     </w:lvl>
   </w:abstractNum>
-  <w:abstractNum w:abstractNumId="5" w15:restartNumberingAfterBreak="0">
+  <w:abstractNum w:abstractNumId="6" w15:restartNumberingAfterBreak="0">
     <w:nsid w:val="4F884F6A"/>
     <w:multiLevelType w:val="hybridMultilevel"/>
     <w:tmpl w:val="14508A78"/>
@@ -2676,7 +3206,7 @@
       </w:rPr>
     </w:lvl>
   </w:abstractNum>
-  <w:abstractNum w:abstractNumId="6" w15:restartNumberingAfterBreak="0">
+  <w:abstractNum w:abstractNumId="7" w15:restartNumberingAfterBreak="0">
     <w:nsid w:val="765F6552"/>
     <w:multiLevelType w:val="hybridMultilevel"/>
     <w:tmpl w:val="898AEB06"/>
@@ -2789,7 +3319,7 @@
       </w:rPr>
     </w:lvl>
   </w:abstractNum>
-  <w:abstractNum w:abstractNumId="7" w15:restartNumberingAfterBreak="0">
+  <w:abstractNum w:abstractNumId="8" w15:restartNumberingAfterBreak="0">
     <w:nsid w:val="7B070410"/>
     <w:multiLevelType w:val="hybridMultilevel"/>
     <w:tmpl w:val="F06045DE"/>
@@ -2875,7 +3405,7 @@
       </w:pPr>
     </w:lvl>
   </w:abstractNum>
-  <w:abstractNum w:abstractNumId="8" w15:restartNumberingAfterBreak="0">
+  <w:abstractNum w:abstractNumId="9" w15:restartNumberingAfterBreak="0">
     <w:nsid w:val="7D6F62A2"/>
     <w:multiLevelType w:val="hybridMultilevel"/>
     <w:tmpl w:val="5B30AA38"/>
@@ -2992,27 +3522,30 @@
     <w:abstractNumId w:val="0"/>
   </w:num>
   <w:num w:numId="2">
-    <w:abstractNumId w:val="6"/>
+    <w:abstractNumId w:val="7"/>
   </w:num>
   <w:num w:numId="3">
-    <w:abstractNumId w:val="7"/>
+    <w:abstractNumId w:val="8"/>
   </w:num>
   <w:num w:numId="4">
-    <w:abstractNumId w:val="5"/>
+    <w:abstractNumId w:val="6"/>
   </w:num>
   <w:num w:numId="5">
     <w:abstractNumId w:val="1"/>
   </w:num>
   <w:num w:numId="6">
-    <w:abstractNumId w:val="8"/>
+    <w:abstractNumId w:val="9"/>
   </w:num>
   <w:num w:numId="7">
+    <w:abstractNumId w:val="4"/>
+  </w:num>
+  <w:num w:numId="8">
+    <w:abstractNumId w:val="5"/>
+  </w:num>
+  <w:num w:numId="9">
     <w:abstractNumId w:val="3"/>
   </w:num>
-  <w:num w:numId="8">
-    <w:abstractNumId w:val="4"/>
-  </w:num>
-  <w:num w:numId="9">
+  <w:num w:numId="10">
     <w:abstractNumId w:val="2"/>
   </w:num>
 </w:numbering>
@@ -3141,6 +3674,7 @@
     <w:lsdException w:name="HTML Sample" w:semiHidden="1" w:unhideWhenUsed="1"/>
     <w:lsdException w:name="HTML Typewriter" w:semiHidden="1" w:unhideWhenUsed="1"/>
     <w:lsdException w:name="HTML Variable" w:semiHidden="1" w:unhideWhenUsed="1"/>
+    <w:lsdException w:name="Normal Table" w:semiHidden="1" w:unhideWhenUsed="1"/>
     <w:lsdException w:name="annotation subject" w:semiHidden="1" w:unhideWhenUsed="1"/>
     <w:lsdException w:name="No List" w:semiHidden="1" w:unhideWhenUsed="1"/>
     <w:lsdException w:name="Outline List 1" w:semiHidden="1" w:unhideWhenUsed="1"/>
@@ -3183,8 +3717,11 @@
     <w:lsdException w:name="Table Contemporary" w:semiHidden="1" w:unhideWhenUsed="1"/>
     <w:lsdException w:name="Table Elegant" w:semiHidden="1" w:unhideWhenUsed="1"/>
     <w:lsdException w:name="Table Professional" w:semiHidden="1" w:unhideWhenUsed="1"/>
+    <w:lsdException w:name="Table Subtle 1" w:semiHidden="1" w:unhideWhenUsed="1"/>
     <w:lsdException w:name="Table Subtle 2" w:semiHidden="1" w:unhideWhenUsed="1"/>
     <w:lsdException w:name="Table Web 1" w:semiHidden="1" w:unhideWhenUsed="1"/>
+    <w:lsdException w:name="Table Web 2" w:semiHidden="1" w:unhideWhenUsed="1"/>
+    <w:lsdException w:name="Table Web 3" w:semiHidden="1" w:unhideWhenUsed="1"/>
     <w:lsdException w:name="Balloon Text" w:semiHidden="1" w:unhideWhenUsed="1"/>
     <w:lsdException w:name="Table Grid" w:uiPriority="39"/>
     <w:lsdException w:name="Table Theme" w:semiHidden="1" w:unhideWhenUsed="1"/>

</xml_diff>

<commit_message>
Avances ML ejercicios entregables
</commit_message>
<xml_diff>
--- a/1.Apuntes/IA - Resumen.docx
+++ b/1.Apuntes/IA - Resumen.docx
@@ -279,7 +279,21 @@
         <w:rPr>
           <w:lang w:val="en-US"/>
         </w:rPr>
-        <w:t>Reason about problems in a way that humans reason and make decisions.</w:t>
+        <w:t xml:space="preserve">Reason about problems in a way that </w:t>
+      </w:r>
+      <w:proofErr w:type="gramStart"/>
+      <w:r>
+        <w:rPr>
+          <w:lang w:val="en-US"/>
+        </w:rPr>
+        <w:t>humans</w:t>
+      </w:r>
+      <w:proofErr w:type="gramEnd"/>
+      <w:r>
+        <w:rPr>
+          <w:lang w:val="en-US"/>
+        </w:rPr>
+        <w:t xml:space="preserve"> reason and make decisions.</w:t>
       </w:r>
     </w:p>
     <w:p>
@@ -1144,8 +1158,9 @@
           <w:color w:val="FF0000"/>
           <w:lang w:val="en-US"/>
         </w:rPr>
-        <w:t>regression trees</w:t>
-      </w:r>
+        <w:t xml:space="preserve">regression </w:t>
+      </w:r>
+      <w:proofErr w:type="gramStart"/>
       <w:r>
         <w:rPr>
           <w:rStyle w:val="Emphasis"/>
@@ -1153,11 +1168,30 @@
           <w:color w:val="FF0000"/>
           <w:lang w:val="en-US"/>
         </w:rPr>
-        <w:t>(search it)</w:t>
+        <w:t>trees</w:t>
       </w:r>
       <w:r>
         <w:rPr>
           <w:rStyle w:val="Emphasis"/>
+          <w:b/>
+          <w:color w:val="FF0000"/>
+          <w:lang w:val="en-US"/>
+        </w:rPr>
+        <w:t>(</w:t>
+      </w:r>
+      <w:proofErr w:type="gramEnd"/>
+      <w:r>
+        <w:rPr>
+          <w:rStyle w:val="Emphasis"/>
+          <w:b/>
+          <w:color w:val="FF0000"/>
+          <w:lang w:val="en-US"/>
+        </w:rPr>
+        <w:t>search it)</w:t>
+      </w:r>
+      <w:r>
+        <w:rPr>
+          <w:rStyle w:val="Emphasis"/>
           <w:lang w:val="en-US"/>
         </w:rPr>
         <w:t>,</w:t>
@@ -1180,7 +1214,21 @@
         <w:rPr>
           <w:lang w:val="en-US"/>
         </w:rPr>
-        <w:t xml:space="preserve">Types of dataset in machine learning </w:t>
+        <w:t xml:space="preserve">Types of </w:t>
+      </w:r>
+      <w:proofErr w:type="gramStart"/>
+      <w:r>
+        <w:rPr>
+          <w:lang w:val="en-US"/>
+        </w:rPr>
+        <w:t>dataset</w:t>
+      </w:r>
+      <w:proofErr w:type="gramEnd"/>
+      <w:r>
+        <w:rPr>
+          <w:lang w:val="en-US"/>
+        </w:rPr>
+        <w:t xml:space="preserve"> in machine learning </w:t>
       </w:r>
     </w:p>
     <w:p>
@@ -2282,7 +2330,15 @@
       </w:r>
       <w:proofErr w:type="spellEnd"/>
       <w:r>
-        <w:t>, son los datos que tenemos que están o muy por encima de la media o muy por debajo, este tipo de modelo es muy sensible a estos datos, por lo tanto es mejor no tenerlos en cuenta en la Regresión lineal</w:t>
+        <w:t xml:space="preserve">, son los datos que tenemos que están o muy por encima de la media o muy por debajo, este tipo de modelo es muy sensible a estos datos, por lo </w:t>
+      </w:r>
+      <w:proofErr w:type="gramStart"/>
+      <w:r>
+        <w:t>tanto</w:t>
+      </w:r>
+      <w:proofErr w:type="gramEnd"/>
+      <w:r>
+        <w:t xml:space="preserve"> es mejor no tenerlos en cuenta en la Regresión lineal</w:t>
       </w:r>
       <w:r>
         <w:t xml:space="preserve"> – Se arregla con la normalización</w:t>
@@ -2665,7 +2721,11 @@
         </w:rPr>
       </w:pPr>
       <w:r>
-        <w:t xml:space="preserve">O en ingles </w:t>
+        <w:t xml:space="preserve">O en </w:t>
+      </w:r>
+      <w:proofErr w:type="gramStart"/>
+      <w:r>
+        <w:t xml:space="preserve">ingles </w:t>
       </w:r>
       <w:r>
         <w:rPr>
@@ -2690,6 +2750,7 @@
         <w:t>s</w:t>
       </w:r>
       <w:proofErr w:type="spellEnd"/>
+      <w:proofErr w:type="gramEnd"/>
       <w:r>
         <w:rPr>
           <w:b/>
@@ -2887,7 +2948,15 @@
       </w:r>
       <w:proofErr w:type="spellEnd"/>
       <w:r>
-        <w:t xml:space="preserve"> importante, como por ejemplo:</w:t>
+        <w:t xml:space="preserve"> importante, </w:t>
+      </w:r>
+      <w:proofErr w:type="gramStart"/>
+      <w:r>
+        <w:t>como</w:t>
+      </w:r>
+      <w:proofErr w:type="gramEnd"/>
+      <w:r>
+        <w:t xml:space="preserve"> por ejemplo:</w:t>
       </w:r>
     </w:p>
     <w:p>
@@ -2949,17 +3018,37 @@
       <w:r>
         <w:t>Es importante en clasificación, tener datos iguales de cada tipo de clasificación, es decir si tengo un dataset de 150 datos y tengo una clasificación con 3 opciones, lo ideal sería que fuesen 50,50,50.</w:t>
       </w:r>
+    </w:p>
+    <w:p>
       <w:r>
         <w:br w:type="page"/>
       </w:r>
     </w:p>
     <w:p>
       <w:pPr>
-        <w:pStyle w:val="Heading1"/>
-      </w:pPr>
+        <w:pStyle w:val="Heading2"/>
+      </w:pPr>
+      <w:proofErr w:type="spellStart"/>
       <w:r>
         <w:lastRenderedPageBreak/>
-        <w:t>Ejemplos de entramiento</w:t>
+        <w:t>Support</w:t>
+      </w:r>
+      <w:proofErr w:type="spellEnd"/>
+      <w:r>
+        <w:t xml:space="preserve"> vector machines</w:t>
+      </w:r>
+    </w:p>
+    <w:p>
+      <w:r>
+        <w:t>Es un modelo configurable.</w:t>
+      </w:r>
+    </w:p>
+    <w:p>
+      <w:r>
+        <w:t>No solo encuentra la recta que separa las clases, sino que además maximiza la distancia</w:t>
+      </w:r>
+      <w:r>
+        <w:t>, es decir busca las observaciones de cada clase que están más cerca una de las otras, y realiza así una frontera.</w:t>
       </w:r>
     </w:p>
     <w:p>
@@ -2968,10 +3057,10 @@
           <w:noProof/>
         </w:rPr>
         <w:drawing>
-          <wp:inline distT="0" distB="0" distL="0" distR="0" wp14:anchorId="7712FFF5" wp14:editId="2EF2612D">
-            <wp:extent cx="5400040" cy="713105"/>
-            <wp:effectExtent l="0" t="0" r="0" b="0"/>
-            <wp:docPr id="16" name="Picture 16"/>
+          <wp:inline distT="0" distB="0" distL="0" distR="0" wp14:anchorId="0DB5E1B0" wp14:editId="0C4EA253">
+            <wp:extent cx="5400040" cy="3275330"/>
+            <wp:effectExtent l="0" t="0" r="0" b="1270"/>
+            <wp:docPr id="23" name="Picture 23"/>
             <wp:cNvGraphicFramePr>
               <a:graphicFrameLocks xmlns:a="http://schemas.openxmlformats.org/drawingml/2006/main" noChangeAspect="1"/>
             </wp:cNvGraphicFramePr>
@@ -2991,7 +3080,7 @@
                   <pic:spPr>
                     <a:xfrm>
                       <a:off x="0" y="0"/>
-                      <a:ext cx="5400040" cy="713105"/>
+                      <a:ext cx="5400040" cy="3275330"/>
                     </a:xfrm>
                     <a:prstGeom prst="rect">
                       <a:avLst/>
@@ -3003,8 +3092,20 @@
           </wp:inline>
         </w:drawing>
       </w:r>
-      <w:r>
-        <w:t xml:space="preserve"> </w:t>
+    </w:p>
+    <w:p>
+      <w:r>
+        <w:t xml:space="preserve">Las observaciones más cercanas entre sí se llaman </w:t>
+      </w:r>
+      <w:r>
+        <w:rPr>
+          <w:b/>
+          <w:bCs/>
+        </w:rPr>
+        <w:t>vectores soporte</w:t>
+      </w:r>
+      <w:r>
+        <w:t>.</w:t>
       </w:r>
     </w:p>
     <w:p>
@@ -3013,10 +3114,10 @@
           <w:noProof/>
         </w:rPr>
         <w:drawing>
-          <wp:inline distT="0" distB="0" distL="0" distR="0" wp14:anchorId="71BEDBAF" wp14:editId="41FEBE83">
-            <wp:extent cx="5400040" cy="1951355"/>
+          <wp:inline distT="0" distB="0" distL="0" distR="0" wp14:anchorId="74414C91" wp14:editId="4D9D651E">
+            <wp:extent cx="5400040" cy="2484120"/>
             <wp:effectExtent l="0" t="0" r="0" b="0"/>
-            <wp:docPr id="17" name="Picture 17"/>
+            <wp:docPr id="24" name="Picture 24"/>
             <wp:cNvGraphicFramePr>
               <a:graphicFrameLocks xmlns:a="http://schemas.openxmlformats.org/drawingml/2006/main" noChangeAspect="1"/>
             </wp:cNvGraphicFramePr>
@@ -3036,7 +3137,7 @@
                   <pic:spPr>
                     <a:xfrm>
                       <a:off x="0" y="0"/>
-                      <a:ext cx="5400040" cy="1951355"/>
+                      <a:ext cx="5400040" cy="2484120"/>
                     </a:xfrm>
                     <a:prstGeom prst="rect">
                       <a:avLst/>
@@ -3048,8 +3149,29 @@
           </wp:inline>
         </w:drawing>
       </w:r>
-      <w:r>
-        <w:t xml:space="preserve"> </w:t>
+    </w:p>
+    <w:p>
+      <w:r>
+        <w:t xml:space="preserve">El parámetro C si lo ponemos muy alto vamos a ser muy sensibles a los </w:t>
+      </w:r>
+      <w:proofErr w:type="spellStart"/>
+      <w:r>
+        <w:t>outlayers</w:t>
+      </w:r>
+      <w:proofErr w:type="spellEnd"/>
+      <w:r>
+        <w:t>, y muy bajo aprenderá peor.</w:t>
+      </w:r>
+    </w:p>
+    <w:p>
+      <w:r>
+        <w:br w:type="page"/>
+      </w:r>
+    </w:p>
+    <w:p>
+      <w:r>
+        <w:lastRenderedPageBreak/>
+        <w:t>Si existe un punto entre las fronteras, que es un poco terreno de nadie, calculará la probabilidad de que pertenezca a una clase con la cercanía de las fronteras. Si se encuentra solo entre dos fronteras, seguirá calculando la probabilidad de la tercera, pero dará un porcentaje cercano a 0.</w:t>
       </w:r>
     </w:p>
     <w:p>
@@ -3058,10 +3180,10 @@
           <w:noProof/>
         </w:rPr>
         <w:drawing>
-          <wp:inline distT="0" distB="0" distL="0" distR="0" wp14:anchorId="4F977831" wp14:editId="00EAD75B">
-            <wp:extent cx="5400040" cy="3137535"/>
-            <wp:effectExtent l="0" t="0" r="0" b="5715"/>
-            <wp:docPr id="18" name="Picture 18"/>
+          <wp:inline distT="0" distB="0" distL="0" distR="0" wp14:anchorId="23553A6C" wp14:editId="17AEFF6D">
+            <wp:extent cx="5391150" cy="3095625"/>
+            <wp:effectExtent l="0" t="0" r="0" b="9525"/>
+            <wp:docPr id="25" name="Picture 25"/>
             <wp:cNvGraphicFramePr>
               <a:graphicFrameLocks xmlns:a="http://schemas.openxmlformats.org/drawingml/2006/main" noChangeAspect="1"/>
             </wp:cNvGraphicFramePr>
@@ -3081,6 +3203,210 @@
                   <pic:spPr>
                     <a:xfrm>
                       <a:off x="0" y="0"/>
+                      <a:ext cx="5391150" cy="3095625"/>
+                    </a:xfrm>
+                    <a:prstGeom prst="rect">
+                      <a:avLst/>
+                    </a:prstGeom>
+                  </pic:spPr>
+                </pic:pic>
+              </a:graphicData>
+            </a:graphic>
+          </wp:inline>
+        </w:drawing>
+      </w:r>
+    </w:p>
+    <w:p>
+      <w:pPr>
+        <w:pStyle w:val="Heading2"/>
+      </w:pPr>
+      <w:r>
+        <w:t>KNN</w:t>
+      </w:r>
+    </w:p>
+    <w:p>
+      <w:r>
+        <w:t>Calcula los 5 vecinos del punto a predecir, y según la mayoría clasificará ese nuevo punto de una manera o de otra.</w:t>
+      </w:r>
+    </w:p>
+    <w:p>
+      <w:r>
+        <w:rPr>
+          <w:noProof/>
+        </w:rPr>
+        <w:drawing>
+          <wp:inline distT="0" distB="0" distL="0" distR="0" wp14:anchorId="2EDE43B8" wp14:editId="53182D53">
+            <wp:extent cx="5400040" cy="1433830"/>
+            <wp:effectExtent l="0" t="0" r="0" b="0"/>
+            <wp:docPr id="26" name="Picture 26"/>
+            <wp:cNvGraphicFramePr>
+              <a:graphicFrameLocks xmlns:a="http://schemas.openxmlformats.org/drawingml/2006/main" noChangeAspect="1"/>
+            </wp:cNvGraphicFramePr>
+            <a:graphic xmlns:a="http://schemas.openxmlformats.org/drawingml/2006/main">
+              <a:graphicData uri="http://schemas.openxmlformats.org/drawingml/2006/picture">
+                <pic:pic xmlns:pic="http://schemas.openxmlformats.org/drawingml/2006/picture">
+                  <pic:nvPicPr>
+                    <pic:cNvPr id="1" name=""/>
+                    <pic:cNvPicPr/>
+                  </pic:nvPicPr>
+                  <pic:blipFill>
+                    <a:blip r:embed="rId30"/>
+                    <a:stretch>
+                      <a:fillRect/>
+                    </a:stretch>
+                  </pic:blipFill>
+                  <pic:spPr>
+                    <a:xfrm>
+                      <a:off x="0" y="0"/>
+                      <a:ext cx="5400040" cy="1433830"/>
+                    </a:xfrm>
+                    <a:prstGeom prst="rect">
+                      <a:avLst/>
+                    </a:prstGeom>
+                  </pic:spPr>
+                </pic:pic>
+              </a:graphicData>
+            </a:graphic>
+          </wp:inline>
+        </w:drawing>
+      </w:r>
+    </w:p>
+    <w:p>
+      <w:r>
+        <w:t>El método como tal no hace un proceso de entrenar, ya que solo se guarda la matriz de puntos del entrenamiento, cuando le pidamos predecir un punto se fijará en los de alrededor.</w:t>
+      </w:r>
+      <w:r>
+        <w:br w:type="page"/>
+      </w:r>
+    </w:p>
+    <w:p>
+      <w:pPr>
+        <w:pStyle w:val="Heading1"/>
+      </w:pPr>
+      <w:r>
+        <w:lastRenderedPageBreak/>
+        <w:t>Ejemplos de entramiento</w:t>
+      </w:r>
+    </w:p>
+    <w:p>
+      <w:r>
+        <w:rPr>
+          <w:noProof/>
+        </w:rPr>
+        <w:drawing>
+          <wp:inline distT="0" distB="0" distL="0" distR="0" wp14:anchorId="7712FFF5" wp14:editId="2EF2612D">
+            <wp:extent cx="5400040" cy="713105"/>
+            <wp:effectExtent l="0" t="0" r="0" b="0"/>
+            <wp:docPr id="16" name="Picture 16"/>
+            <wp:cNvGraphicFramePr>
+              <a:graphicFrameLocks xmlns:a="http://schemas.openxmlformats.org/drawingml/2006/main" noChangeAspect="1"/>
+            </wp:cNvGraphicFramePr>
+            <a:graphic xmlns:a="http://schemas.openxmlformats.org/drawingml/2006/main">
+              <a:graphicData uri="http://schemas.openxmlformats.org/drawingml/2006/picture">
+                <pic:pic xmlns:pic="http://schemas.openxmlformats.org/drawingml/2006/picture">
+                  <pic:nvPicPr>
+                    <pic:cNvPr id="1" name=""/>
+                    <pic:cNvPicPr/>
+                  </pic:nvPicPr>
+                  <pic:blipFill>
+                    <a:blip r:embed="rId31"/>
+                    <a:stretch>
+                      <a:fillRect/>
+                    </a:stretch>
+                  </pic:blipFill>
+                  <pic:spPr>
+                    <a:xfrm>
+                      <a:off x="0" y="0"/>
+                      <a:ext cx="5400040" cy="713105"/>
+                    </a:xfrm>
+                    <a:prstGeom prst="rect">
+                      <a:avLst/>
+                    </a:prstGeom>
+                  </pic:spPr>
+                </pic:pic>
+              </a:graphicData>
+            </a:graphic>
+          </wp:inline>
+        </w:drawing>
+      </w:r>
+      <w:r>
+        <w:t xml:space="preserve"> </w:t>
+      </w:r>
+    </w:p>
+    <w:p>
+      <w:r>
+        <w:rPr>
+          <w:noProof/>
+        </w:rPr>
+        <w:drawing>
+          <wp:inline distT="0" distB="0" distL="0" distR="0" wp14:anchorId="71BEDBAF" wp14:editId="41FEBE83">
+            <wp:extent cx="5400040" cy="1951355"/>
+            <wp:effectExtent l="0" t="0" r="0" b="0"/>
+            <wp:docPr id="17" name="Picture 17"/>
+            <wp:cNvGraphicFramePr>
+              <a:graphicFrameLocks xmlns:a="http://schemas.openxmlformats.org/drawingml/2006/main" noChangeAspect="1"/>
+            </wp:cNvGraphicFramePr>
+            <a:graphic xmlns:a="http://schemas.openxmlformats.org/drawingml/2006/main">
+              <a:graphicData uri="http://schemas.openxmlformats.org/drawingml/2006/picture">
+                <pic:pic xmlns:pic="http://schemas.openxmlformats.org/drawingml/2006/picture">
+                  <pic:nvPicPr>
+                    <pic:cNvPr id="1" name=""/>
+                    <pic:cNvPicPr/>
+                  </pic:nvPicPr>
+                  <pic:blipFill>
+                    <a:blip r:embed="rId32"/>
+                    <a:stretch>
+                      <a:fillRect/>
+                    </a:stretch>
+                  </pic:blipFill>
+                  <pic:spPr>
+                    <a:xfrm>
+                      <a:off x="0" y="0"/>
+                      <a:ext cx="5400040" cy="1951355"/>
+                    </a:xfrm>
+                    <a:prstGeom prst="rect">
+                      <a:avLst/>
+                    </a:prstGeom>
+                  </pic:spPr>
+                </pic:pic>
+              </a:graphicData>
+            </a:graphic>
+          </wp:inline>
+        </w:drawing>
+      </w:r>
+      <w:r>
+        <w:t xml:space="preserve"> </w:t>
+      </w:r>
+    </w:p>
+    <w:p>
+      <w:r>
+        <w:rPr>
+          <w:noProof/>
+        </w:rPr>
+        <w:drawing>
+          <wp:inline distT="0" distB="0" distL="0" distR="0" wp14:anchorId="4F977831" wp14:editId="00EAD75B">
+            <wp:extent cx="5400040" cy="3137535"/>
+            <wp:effectExtent l="0" t="0" r="0" b="5715"/>
+            <wp:docPr id="18" name="Picture 18"/>
+            <wp:cNvGraphicFramePr>
+              <a:graphicFrameLocks xmlns:a="http://schemas.openxmlformats.org/drawingml/2006/main" noChangeAspect="1"/>
+            </wp:cNvGraphicFramePr>
+            <a:graphic xmlns:a="http://schemas.openxmlformats.org/drawingml/2006/main">
+              <a:graphicData uri="http://schemas.openxmlformats.org/drawingml/2006/picture">
+                <pic:pic xmlns:pic="http://schemas.openxmlformats.org/drawingml/2006/picture">
+                  <pic:nvPicPr>
+                    <pic:cNvPr id="1" name=""/>
+                    <pic:cNvPicPr/>
+                  </pic:nvPicPr>
+                  <pic:blipFill>
+                    <a:blip r:embed="rId33"/>
+                    <a:stretch>
+                      <a:fillRect/>
+                    </a:stretch>
+                  </pic:blipFill>
+                  <pic:spPr>
+                    <a:xfrm>
+                      <a:off x="0" y="0"/>
                       <a:ext cx="5400040" cy="3137535"/>
                     </a:xfrm>
                     <a:prstGeom prst="rect">
@@ -3139,7 +3465,7 @@
           <w:lang w:val="en-US"/>
         </w:rPr>
       </w:pPr>
-      <w:hyperlink r:id="rId30" w:history="1">
+      <w:hyperlink r:id="rId34" w:history="1">
         <w:r>
           <w:rPr>
             <w:rStyle w:val="Hyperlink"/>
@@ -3155,7 +3481,7 @@
           <w:lang w:val="en-US"/>
         </w:rPr>
       </w:pPr>
-      <w:hyperlink r:id="rId31" w:history="1">
+      <w:hyperlink r:id="rId35" w:history="1">
         <w:r>
           <w:rPr>
             <w:rStyle w:val="Hyperlink"/>

</xml_diff>